<commit_message>
Tested GetAll Customer API.
</commit_message>
<xml_diff>
--- a/Final Project/RESTful Services.docx
+++ b/Final Project/RESTful Services.docx
@@ -11,33 +11,20 @@
       </w:r>
     </w:p>
     <w:p>
+      <w:pPr>
+        <w:pStyle w:val="Heading1"/>
+      </w:pPr>
       <w:r>
-        <w:t>Apologies once again for the late, and very incomplete assignment. I am currently finding myself completely daunted by this project. I tried to create an ER diagram to make more sense of the database structure, but that did not help much. I am currently working through the EF Class library portion of the assignment and would greatly appreciate any partial credit, but I am entirely overwhelmed by the scope of this project and do not expect to finish it.</w:t>
-      </w:r>
-    </w:p>
-    <w:p>
-      <w:r>
-        <w:t xml:space="preserve">My repository is accessible at </w:t>
-      </w:r>
-      <w:hyperlink r:id="rId4" w:history="1">
-        <w:r>
-          <w:rPr>
-            <w:rStyle w:val="Hyperlink"/>
-          </w:rPr>
-          <w:t>https://github.com/CharlieKnittel/mis442</w:t>
-        </w:r>
-      </w:hyperlink>
-      <w:r>
-        <w:t>.</w:t>
+        <w:t>Ingredient REST API</w:t>
       </w:r>
     </w:p>
     <w:p>
       <w:r>
         <w:drawing>
-          <wp:inline distT="0" distB="0" distL="0" distR="0" wp14:anchorId="16BFBA11" wp14:editId="430E3BBA">
-            <wp:extent cx="5943600" cy="5085080"/>
-            <wp:effectExtent l="0" t="0" r="0" b="1270"/>
-            <wp:docPr id="1168038749" name="Picture 1" descr="A computer screen shot of a computer program&#10;&#10;AI-generated content may be incorrect."/>
+          <wp:inline distT="0" distB="0" distL="0" distR="0" wp14:anchorId="5448CC2C" wp14:editId="0D705EF2">
+            <wp:extent cx="5943600" cy="3147060"/>
+            <wp:effectExtent l="0" t="0" r="0" b="0"/>
+            <wp:docPr id="1850427124" name="Picture 1" descr="A screenshot of a computer&#10;&#10;AI-generated content may be incorrect."/>
             <wp:cNvGraphicFramePr>
               <a:graphicFrameLocks xmlns:a="http://schemas.openxmlformats.org/drawingml/2006/main" noChangeAspect="1"/>
             </wp:cNvGraphicFramePr>
@@ -45,11 +32,11 @@
               <a:graphicData uri="http://schemas.openxmlformats.org/drawingml/2006/picture">
                 <pic:pic xmlns:pic="http://schemas.openxmlformats.org/drawingml/2006/picture">
                   <pic:nvPicPr>
-                    <pic:cNvPr id="1168038749" name="Picture 1" descr="A computer screen shot of a computer program&#10;&#10;AI-generated content may be incorrect."/>
+                    <pic:cNvPr id="1850427124" name="Picture 1" descr="A screenshot of a computer&#10;&#10;AI-generated content may be incorrect."/>
                     <pic:cNvPicPr/>
                   </pic:nvPicPr>
                   <pic:blipFill>
-                    <a:blip r:embed="rId5"/>
+                    <a:blip r:embed="rId4"/>
                     <a:stretch>
                       <a:fillRect/>
                     </a:stretch>
@@ -57,7 +44,7 @@
                   <pic:spPr>
                     <a:xfrm>
                       <a:off x="0" y="0"/>
-                      <a:ext cx="5943600" cy="5085080"/>
+                      <a:ext cx="5943600" cy="3147060"/>
                     </a:xfrm>
                     <a:prstGeom prst="rect">
                       <a:avLst/>

</xml_diff>

<commit_message>
Tested all CRUD operations for Ingredients
</commit_message>
<xml_diff>
--- a/Final Project/RESTful Services.docx
+++ b/Final Project/RESTful Services.docx
@@ -19,12 +19,20 @@
       </w:r>
     </w:p>
     <w:p>
+      <w:pPr>
+        <w:pStyle w:val="Heading2"/>
+      </w:pPr>
+      <w:r>
+        <w:t>Get All Ingredients</w:t>
+      </w:r>
+    </w:p>
+    <w:p>
       <w:r>
         <w:drawing>
-          <wp:inline distT="0" distB="0" distL="0" distR="0" wp14:anchorId="5448CC2C" wp14:editId="0D705EF2">
-            <wp:extent cx="5943600" cy="3147060"/>
-            <wp:effectExtent l="0" t="0" r="0" b="0"/>
-            <wp:docPr id="1850427124" name="Picture 1" descr="A screenshot of a computer&#10;&#10;AI-generated content may be incorrect."/>
+          <wp:inline distT="0" distB="0" distL="0" distR="0" wp14:anchorId="0FCEBA6F" wp14:editId="6B7001D6">
+            <wp:extent cx="5943600" cy="3152775"/>
+            <wp:effectExtent l="0" t="0" r="0" b="9525"/>
+            <wp:docPr id="2107227545" name="Picture 1" descr="A screenshot of a computer&#10;&#10;AI-generated content may be incorrect."/>
             <wp:cNvGraphicFramePr>
               <a:graphicFrameLocks xmlns:a="http://schemas.openxmlformats.org/drawingml/2006/main" noChangeAspect="1"/>
             </wp:cNvGraphicFramePr>
@@ -32,7 +40,7 @@
               <a:graphicData uri="http://schemas.openxmlformats.org/drawingml/2006/picture">
                 <pic:pic xmlns:pic="http://schemas.openxmlformats.org/drawingml/2006/picture">
                   <pic:nvPicPr>
-                    <pic:cNvPr id="1850427124" name="Picture 1" descr="A screenshot of a computer&#10;&#10;AI-generated content may be incorrect."/>
+                    <pic:cNvPr id="2107227545" name="Picture 1" descr="A screenshot of a computer&#10;&#10;AI-generated content may be incorrect."/>
                     <pic:cNvPicPr/>
                   </pic:nvPicPr>
                   <pic:blipFill>
@@ -44,7 +52,276 @@
                   <pic:spPr>
                     <a:xfrm>
                       <a:off x="0" y="0"/>
+                      <a:ext cx="5943600" cy="3152775"/>
+                    </a:xfrm>
+                    <a:prstGeom prst="rect">
+                      <a:avLst/>
+                    </a:prstGeom>
+                  </pic:spPr>
+                </pic:pic>
+              </a:graphicData>
+            </a:graphic>
+          </wp:inline>
+        </w:drawing>
+      </w:r>
+    </w:p>
+    <w:p>
+      <w:pPr>
+        <w:pStyle w:val="Heading2"/>
+      </w:pPr>
+      <w:r>
+        <w:lastRenderedPageBreak/>
+        <w:t>Get One Ingredient</w:t>
+      </w:r>
+    </w:p>
+    <w:p>
+      <w:r>
+        <w:drawing>
+          <wp:inline distT="0" distB="0" distL="0" distR="0" wp14:anchorId="680C56FF" wp14:editId="50B99BA6">
+            <wp:extent cx="5943600" cy="3162300"/>
+            <wp:effectExtent l="0" t="0" r="0" b="0"/>
+            <wp:docPr id="1589003459" name="Picture 1" descr="A screenshot of a computer&#10;&#10;AI-generated content may be incorrect."/>
+            <wp:cNvGraphicFramePr>
+              <a:graphicFrameLocks xmlns:a="http://schemas.openxmlformats.org/drawingml/2006/main" noChangeAspect="1"/>
+            </wp:cNvGraphicFramePr>
+            <a:graphic xmlns:a="http://schemas.openxmlformats.org/drawingml/2006/main">
+              <a:graphicData uri="http://schemas.openxmlformats.org/drawingml/2006/picture">
+                <pic:pic xmlns:pic="http://schemas.openxmlformats.org/drawingml/2006/picture">
+                  <pic:nvPicPr>
+                    <pic:cNvPr id="1589003459" name="Picture 1" descr="A screenshot of a computer&#10;&#10;AI-generated content may be incorrect."/>
+                    <pic:cNvPicPr/>
+                  </pic:nvPicPr>
+                  <pic:blipFill>
+                    <a:blip r:embed="rId5"/>
+                    <a:stretch>
+                      <a:fillRect/>
+                    </a:stretch>
+                  </pic:blipFill>
+                  <pic:spPr>
+                    <a:xfrm>
+                      <a:off x="0" y="0"/>
+                      <a:ext cx="5943600" cy="3162300"/>
+                    </a:xfrm>
+                    <a:prstGeom prst="rect">
+                      <a:avLst/>
+                    </a:prstGeom>
+                  </pic:spPr>
+                </pic:pic>
+              </a:graphicData>
+            </a:graphic>
+          </wp:inline>
+        </w:drawing>
+      </w:r>
+    </w:p>
+    <w:p>
+      <w:pPr>
+        <w:pStyle w:val="Heading2"/>
+      </w:pPr>
+      <w:r>
+        <w:t>Add an Ingredient</w:t>
+      </w:r>
+    </w:p>
+    <w:p>
+      <w:r>
+        <w:drawing>
+          <wp:inline distT="0" distB="0" distL="0" distR="0" wp14:anchorId="18552270" wp14:editId="46C4B3D9">
+            <wp:extent cx="5943600" cy="3152775"/>
+            <wp:effectExtent l="0" t="0" r="0" b="9525"/>
+            <wp:docPr id="589599254" name="Picture 1" descr="A screenshot of a computer&#10;&#10;AI-generated content may be incorrect."/>
+            <wp:cNvGraphicFramePr>
+              <a:graphicFrameLocks xmlns:a="http://schemas.openxmlformats.org/drawingml/2006/main" noChangeAspect="1"/>
+            </wp:cNvGraphicFramePr>
+            <a:graphic xmlns:a="http://schemas.openxmlformats.org/drawingml/2006/main">
+              <a:graphicData uri="http://schemas.openxmlformats.org/drawingml/2006/picture">
+                <pic:pic xmlns:pic="http://schemas.openxmlformats.org/drawingml/2006/picture">
+                  <pic:nvPicPr>
+                    <pic:cNvPr id="589599254" name="Picture 1" descr="A screenshot of a computer&#10;&#10;AI-generated content may be incorrect."/>
+                    <pic:cNvPicPr/>
+                  </pic:nvPicPr>
+                  <pic:blipFill>
+                    <a:blip r:embed="rId6"/>
+                    <a:stretch>
+                      <a:fillRect/>
+                    </a:stretch>
+                  </pic:blipFill>
+                  <pic:spPr>
+                    <a:xfrm>
+                      <a:off x="0" y="0"/>
+                      <a:ext cx="5943600" cy="3152775"/>
+                    </a:xfrm>
+                    <a:prstGeom prst="rect">
+                      <a:avLst/>
+                    </a:prstGeom>
+                  </pic:spPr>
+                </pic:pic>
+              </a:graphicData>
+            </a:graphic>
+          </wp:inline>
+        </w:drawing>
+      </w:r>
+    </w:p>
+    <w:p>
+      <w:pPr>
+        <w:pStyle w:val="Heading2"/>
+      </w:pPr>
+      <w:r>
+        <w:lastRenderedPageBreak/>
+        <w:t>Update an Ingredient</w:t>
+      </w:r>
+    </w:p>
+    <w:p>
+      <w:r>
+        <w:drawing>
+          <wp:inline distT="0" distB="0" distL="0" distR="0" wp14:anchorId="78C0991D" wp14:editId="4CC818A6">
+            <wp:extent cx="5943600" cy="3149600"/>
+            <wp:effectExtent l="0" t="0" r="0" b="0"/>
+            <wp:docPr id="1116546955" name="Picture 1" descr="A screenshot of a computer&#10;&#10;AI-generated content may be incorrect."/>
+            <wp:cNvGraphicFramePr>
+              <a:graphicFrameLocks xmlns:a="http://schemas.openxmlformats.org/drawingml/2006/main" noChangeAspect="1"/>
+            </wp:cNvGraphicFramePr>
+            <a:graphic xmlns:a="http://schemas.openxmlformats.org/drawingml/2006/main">
+              <a:graphicData uri="http://schemas.openxmlformats.org/drawingml/2006/picture">
+                <pic:pic xmlns:pic="http://schemas.openxmlformats.org/drawingml/2006/picture">
+                  <pic:nvPicPr>
+                    <pic:cNvPr id="1116546955" name="Picture 1" descr="A screenshot of a computer&#10;&#10;AI-generated content may be incorrect."/>
+                    <pic:cNvPicPr/>
+                  </pic:nvPicPr>
+                  <pic:blipFill>
+                    <a:blip r:embed="rId7"/>
+                    <a:stretch>
+                      <a:fillRect/>
+                    </a:stretch>
+                  </pic:blipFill>
+                  <pic:spPr>
+                    <a:xfrm>
+                      <a:off x="0" y="0"/>
+                      <a:ext cx="5943600" cy="3149600"/>
+                    </a:xfrm>
+                    <a:prstGeom prst="rect">
+                      <a:avLst/>
+                    </a:prstGeom>
+                  </pic:spPr>
+                </pic:pic>
+              </a:graphicData>
+            </a:graphic>
+          </wp:inline>
+        </w:drawing>
+      </w:r>
+    </w:p>
+    <w:p>
+      <w:r>
+        <w:drawing>
+          <wp:inline distT="0" distB="0" distL="0" distR="0" wp14:anchorId="5D4DE31C" wp14:editId="67D4AED3">
+            <wp:extent cx="5943600" cy="3147060"/>
+            <wp:effectExtent l="0" t="0" r="0" b="0"/>
+            <wp:docPr id="1918402682" name="Picture 1" descr="A screenshot of a computer&#10;&#10;AI-generated content may be incorrect."/>
+            <wp:cNvGraphicFramePr>
+              <a:graphicFrameLocks xmlns:a="http://schemas.openxmlformats.org/drawingml/2006/main" noChangeAspect="1"/>
+            </wp:cNvGraphicFramePr>
+            <a:graphic xmlns:a="http://schemas.openxmlformats.org/drawingml/2006/main">
+              <a:graphicData uri="http://schemas.openxmlformats.org/drawingml/2006/picture">
+                <pic:pic xmlns:pic="http://schemas.openxmlformats.org/drawingml/2006/picture">
+                  <pic:nvPicPr>
+                    <pic:cNvPr id="1918402682" name="Picture 1" descr="A screenshot of a computer&#10;&#10;AI-generated content may be incorrect."/>
+                    <pic:cNvPicPr/>
+                  </pic:nvPicPr>
+                  <pic:blipFill>
+                    <a:blip r:embed="rId8"/>
+                    <a:stretch>
+                      <a:fillRect/>
+                    </a:stretch>
+                  </pic:blipFill>
+                  <pic:spPr>
+                    <a:xfrm>
+                      <a:off x="0" y="0"/>
                       <a:ext cx="5943600" cy="3147060"/>
+                    </a:xfrm>
+                    <a:prstGeom prst="rect">
+                      <a:avLst/>
+                    </a:prstGeom>
+                  </pic:spPr>
+                </pic:pic>
+              </a:graphicData>
+            </a:graphic>
+          </wp:inline>
+        </w:drawing>
+      </w:r>
+    </w:p>
+    <w:p>
+      <w:pPr>
+        <w:pStyle w:val="Heading2"/>
+      </w:pPr>
+      <w:r>
+        <w:lastRenderedPageBreak/>
+        <w:t>Delete an Ingredient</w:t>
+      </w:r>
+    </w:p>
+    <w:p>
+      <w:r>
+        <w:drawing>
+          <wp:inline distT="0" distB="0" distL="0" distR="0" wp14:anchorId="5212AB23" wp14:editId="51590DD5">
+            <wp:extent cx="5943600" cy="3140710"/>
+            <wp:effectExtent l="0" t="0" r="0" b="2540"/>
+            <wp:docPr id="800441743" name="Picture 1" descr="A screenshot of a computer&#10;&#10;AI-generated content may be incorrect."/>
+            <wp:cNvGraphicFramePr>
+              <a:graphicFrameLocks xmlns:a="http://schemas.openxmlformats.org/drawingml/2006/main" noChangeAspect="1"/>
+            </wp:cNvGraphicFramePr>
+            <a:graphic xmlns:a="http://schemas.openxmlformats.org/drawingml/2006/main">
+              <a:graphicData uri="http://schemas.openxmlformats.org/drawingml/2006/picture">
+                <pic:pic xmlns:pic="http://schemas.openxmlformats.org/drawingml/2006/picture">
+                  <pic:nvPicPr>
+                    <pic:cNvPr id="800441743" name="Picture 1" descr="A screenshot of a computer&#10;&#10;AI-generated content may be incorrect."/>
+                    <pic:cNvPicPr/>
+                  </pic:nvPicPr>
+                  <pic:blipFill>
+                    <a:blip r:embed="rId9"/>
+                    <a:stretch>
+                      <a:fillRect/>
+                    </a:stretch>
+                  </pic:blipFill>
+                  <pic:spPr>
+                    <a:xfrm>
+                      <a:off x="0" y="0"/>
+                      <a:ext cx="5943600" cy="3140710"/>
+                    </a:xfrm>
+                    <a:prstGeom prst="rect">
+                      <a:avLst/>
+                    </a:prstGeom>
+                  </pic:spPr>
+                </pic:pic>
+              </a:graphicData>
+            </a:graphic>
+          </wp:inline>
+        </w:drawing>
+      </w:r>
+    </w:p>
+    <w:p>
+      <w:r>
+        <w:drawing>
+          <wp:inline distT="0" distB="0" distL="0" distR="0" wp14:anchorId="1132FC0D" wp14:editId="3F5758B0">
+            <wp:extent cx="5943600" cy="3152775"/>
+            <wp:effectExtent l="0" t="0" r="0" b="9525"/>
+            <wp:docPr id="1506063944" name="Picture 1" descr="A screenshot of a computer&#10;&#10;AI-generated content may be incorrect."/>
+            <wp:cNvGraphicFramePr>
+              <a:graphicFrameLocks xmlns:a="http://schemas.openxmlformats.org/drawingml/2006/main" noChangeAspect="1"/>
+            </wp:cNvGraphicFramePr>
+            <a:graphic xmlns:a="http://schemas.openxmlformats.org/drawingml/2006/main">
+              <a:graphicData uri="http://schemas.openxmlformats.org/drawingml/2006/picture">
+                <pic:pic xmlns:pic="http://schemas.openxmlformats.org/drawingml/2006/picture">
+                  <pic:nvPicPr>
+                    <pic:cNvPr id="1506063944" name="Picture 1" descr="A screenshot of a computer&#10;&#10;AI-generated content may be incorrect."/>
+                    <pic:cNvPicPr/>
+                  </pic:nvPicPr>
+                  <pic:blipFill>
+                    <a:blip r:embed="rId10"/>
+                    <a:stretch>
+                      <a:fillRect/>
+                    </a:stretch>
+                  </pic:blipFill>
+                  <pic:spPr>
+                    <a:xfrm>
+                      <a:off x="0" y="0"/>
+                      <a:ext cx="5943600" cy="3152775"/>
                     </a:xfrm>
                     <a:prstGeom prst="rect">
                       <a:avLst/>
@@ -495,7 +772,6 @@
     <w:next w:val="Normal"/>
     <w:link w:val="Heading2Char"/>
     <w:uiPriority w:val="9"/>
-    <w:semiHidden/>
     <w:unhideWhenUsed/>
     <w:qFormat/>
     <w:rsid w:val="004A6521"/>
@@ -712,7 +988,6 @@
     <w:basedOn w:val="DefaultParagraphFont"/>
     <w:link w:val="Heading2"/>
     <w:uiPriority w:val="9"/>
-    <w:semiHidden/>
     <w:rsid w:val="004A6521"/>
     <w:rPr>
       <w:rFonts w:asciiTheme="majorHAnsi" w:eastAsiaTheme="majorEastAsia" w:hAnsiTheme="majorHAnsi" w:cstheme="majorBidi"/>
@@ -1005,6 +1280,18 @@
     <w:rPr>
       <w:color w:val="605E5C"/>
       <w:shd w:val="clear" w:color="auto" w:fill="E1DFDD"/>
+    </w:rPr>
+  </w:style>
+  <w:style w:type="character" w:styleId="SubtleEmphasis">
+    <w:name w:val="Subtle Emphasis"/>
+    <w:basedOn w:val="DefaultParagraphFont"/>
+    <w:uiPriority w:val="19"/>
+    <w:qFormat/>
+    <w:rsid w:val="005337DF"/>
+    <w:rPr>
+      <w:i/>
+      <w:iCs/>
+      <w:color w:val="404040" w:themeColor="text1" w:themeTint="BF"/>
     </w:rPr>
   </w:style>
 </w:styles>

</xml_diff>